<commit_message>
Minor UPDs[14]: Comments, code
</commit_message>
<xml_diff>
--- a/Tutorials/14-Refit/14-Refit.docx
+++ b/Tutorials/14-Refit/14-Refit.docx
@@ -58,6 +58,9 @@
         <w:pStyle w:val="Heading1"/>
       </w:pPr>
       <w:r>
+        <w:rPr>
+          <w:highlight w:val="yellow"/>
+        </w:rPr>
         <w:t>Rebuild vs Refit</w:t>
       </w:r>
     </w:p>
@@ -160,19 +163,61 @@
     </w:p>
     <w:p>
       <w:r>
-        <w:t>According to the spec, there are different pros and cons for each option. The refit operation is usually faster than rebuild, but traversing</w:t>
-      </w:r>
-      <w:r>
+        <w:t xml:space="preserve">According to the spec, there are different pros and cons for each option. </w:t>
+      </w:r>
+      <w:r>
+        <w:rPr>
+          <w:highlight w:val="yellow"/>
+          <w:u w:val="single"/>
+        </w:rPr>
+        <w:t xml:space="preserve">The refit operation is usually faster than </w:t>
+      </w:r>
+      <w:proofErr w:type="gramStart"/>
+      <w:r>
+        <w:rPr>
+          <w:highlight w:val="yellow"/>
+          <w:u w:val="single"/>
+        </w:rPr>
+        <w:t>rebuild, but</w:t>
+      </w:r>
+      <w:proofErr w:type="gramEnd"/>
+      <w:r>
+        <w:rPr>
+          <w:highlight w:val="yellow"/>
+          <w:u w:val="single"/>
+        </w:rPr>
+        <w:t xml:space="preserve"> traversing</w:t>
+      </w:r>
+      <w:r>
+        <w:rPr>
+          <w:highlight w:val="yellow"/>
+          <w:u w:val="single"/>
+        </w:rPr>
         <w:t xml:space="preserve"> a</w:t>
       </w:r>
       <w:r>
+        <w:rPr>
+          <w:highlight w:val="yellow"/>
+          <w:u w:val="single"/>
+        </w:rPr>
         <w:t xml:space="preserve"> TLAS that support</w:t>
       </w:r>
       <w:r>
+        <w:rPr>
+          <w:highlight w:val="yellow"/>
+          <w:u w:val="single"/>
+        </w:rPr>
         <w:t>s</w:t>
       </w:r>
       <w:r>
-        <w:t xml:space="preserve"> updates might be slower. As we’ll see in a second, it’s straightforward to switch between the 2 options. This makes it very simple to benchmark both options.</w:t>
+        <w:rPr>
+          <w:highlight w:val="yellow"/>
+          <w:u w:val="single"/>
+        </w:rPr>
+        <w:t xml:space="preserve"> updates might be slower</w:t>
+      </w:r>
+      <w:r>
+        <w:t>. As we’ll see in a second, it’s straightforward to switch between the 2 options. This makes it very simple to benchmark both options.</w:t>
       </w:r>
     </w:p>
     <w:p>
@@ -322,14 +367,18 @@
           <w:color w:val="A000A0"/>
           <w:sz w:val="19"/>
           <w:szCs w:val="19"/>
+          <w:highlight w:val="yellow"/>
         </w:rPr>
         <w:t>D3D12_RAYTRACING_ACCELERATION_STRUCTURE_BUILD_FLAG_ALLOW_UPDATE</w:t>
       </w:r>
       <w:r>
-        <w:t xml:space="preserve"> </w:t>
-      </w:r>
-      <w:r>
-        <w:t>flag.</w:t>
+        <w:rPr>
+          <w:highlight w:val="yellow"/>
+        </w:rPr>
+        <w:t xml:space="preserve"> flag</w:t>
+      </w:r>
+      <w:r>
+        <w:t>.</w:t>
       </w:r>
       <w:r>
         <w:t xml:space="preserve"> We also need to pass this flag to </w:t>
@@ -1671,7 +1720,31 @@
         <w:t>’ve</w:t>
       </w:r>
       <w:r>
-        <w:t xml:space="preserve"> only stored the result buffer. To avoid reallocating the scratch and instance-desc buffers every frame, we will store them as members.</w:t>
+        <w:t xml:space="preserve"> only stored the result buffer. To avoid reallocating the </w:t>
+      </w:r>
+      <w:r>
+        <w:rPr>
+          <w:i/>
+        </w:rPr>
+        <w:t>scratch</w:t>
+      </w:r>
+      <w:r>
+        <w:t xml:space="preserve"> and </w:t>
+      </w:r>
+      <w:r>
+        <w:rPr>
+          <w:i/>
+        </w:rPr>
+        <w:t>instance-desc</w:t>
+      </w:r>
+      <w:r>
+        <w:t xml:space="preserve"> buffers every frame, we will store them as members</w:t>
+      </w:r>
+      <w:r>
+        <w:t xml:space="preserve"> (as we need update now)</w:t>
+      </w:r>
+      <w:r>
+        <w:t>.</w:t>
       </w:r>
     </w:p>
     <w:p>
@@ -2572,7 +2645,25 @@
     </w:p>
     <w:p>
       <w:r>
-        <w:t xml:space="preserve">If this is an update operation, we need to insert a UAV barrier for the TLAS buffer. In this tutorial, we request for an update after the TLAS was used in a </w:t>
+        <w:t xml:space="preserve">If this is an </w:t>
+      </w:r>
+      <w:r>
+        <w:rPr>
+          <w:highlight w:val="yellow"/>
+        </w:rPr>
+        <w:t>update</w:t>
+      </w:r>
+      <w:r>
+        <w:t xml:space="preserve"> operation, we </w:t>
+      </w:r>
+      <w:r>
+        <w:rPr>
+          <w:highlight w:val="yellow"/>
+        </w:rPr>
+        <w:t>need to insert a UAV barrier</w:t>
+      </w:r>
+      <w:r>
+        <w:t xml:space="preserve"> for the TLAS buffer. In this tutorial, we request for an update after the TLAS was used in a </w:t>
       </w:r>
       <w:proofErr w:type="spellStart"/>
       <w:proofErr w:type="gramStart"/>
@@ -6050,6 +6141,7 @@
       <w:r>
         <w:t xml:space="preserve">We added 4 lines of code to the beginning of </w:t>
       </w:r>
+      <w:bookmarkStart w:id="0" w:name="_GoBack"/>
       <w:proofErr w:type="spellStart"/>
       <w:proofErr w:type="gramStart"/>
       <w:r>
@@ -6063,6 +6155,7 @@
         </w:rPr>
         <w:t>onFrameRender</w:t>
       </w:r>
+      <w:bookmarkEnd w:id="0"/>
       <w:proofErr w:type="spellEnd"/>
       <w:r>
         <w:rPr>
@@ -6136,12 +6229,7 @@
         <w:t xml:space="preserve"> </w:t>
       </w:r>
       <w:r>
-        <w:t>and request an update opera</w:t>
-      </w:r>
-      <w:bookmarkStart w:id="0" w:name="_GoBack"/>
-      <w:bookmarkEnd w:id="0"/>
-      <w:r>
-        <w:t>tion and u</w:t>
+        <w:t>and request an update operation and u</w:t>
       </w:r>
       <w:r>
         <w:t>pdate the rotation.</w:t>

</xml_diff>